<commit_message>
Logboek update for Nick
</commit_message>
<xml_diff>
--- a/documents/logs/Logboek Nick.docx
+++ b/documents/logs/Logboek Nick.docx
@@ -304,11 +304,23 @@
               </w:numPr>
             </w:pPr>
             <w:r>
-              <w:t xml:space="preserve">Begin maken aan ophalen van Movie data. (van </w:t>
+              <w:t>Begin maken aan</w:t>
+            </w:r>
+            <w:r>
+              <w:t xml:space="preserve"> het</w:t>
+            </w:r>
+            <w:r>
+              <w:t xml:space="preserve"> ophalen van Movie data. (van </w:t>
             </w:r>
             <w:proofErr w:type="spellStart"/>
             <w:r>
-              <w:t>TheMoveDB</w:t>
+              <w:t>TheMov</w:t>
+            </w:r>
+            <w:r>
+              <w:t>i</w:t>
+            </w:r>
+            <w:r>
+              <w:t>eDB</w:t>
             </w:r>
             <w:proofErr w:type="spellEnd"/>
             <w:r>

</xml_diff>

<commit_message>
Base files for rate limiting
</commit_message>
<xml_diff>
--- a/documents/logs/Logboek Nick.docx
+++ b/documents/logs/Logboek Nick.docx
@@ -12,7 +12,6 @@
           <w:lang w:val="en-GB"/>
         </w:rPr>
       </w:pPr>
-      <w:proofErr w:type="spellStart"/>
       <w:r>
         <w:rPr>
           <w:b/>
@@ -21,18 +20,7 @@
           <w:szCs w:val="32"/>
           <w:lang w:val="en-GB"/>
         </w:rPr>
-        <w:t>Logboek</w:t>
-      </w:r>
-      <w:proofErr w:type="spellEnd"/>
-      <w:r>
-        <w:rPr>
-          <w:b/>
-          <w:bCs/>
-          <w:sz w:val="32"/>
-          <w:szCs w:val="32"/>
-          <w:lang w:val="en-GB"/>
-        </w:rPr>
-        <w:t xml:space="preserve"> </w:t>
+        <w:t xml:space="preserve">Logboek </w:t>
       </w:r>
       <w:r>
         <w:rPr>
@@ -75,18 +63,8 @@
                 <w:bCs/>
                 <w:lang w:val="en-GB"/>
               </w:rPr>
-              <w:t>Datum/</w:t>
-            </w:r>
-            <w:proofErr w:type="spellStart"/>
-            <w:r>
-              <w:rPr>
-                <w:b/>
-                <w:bCs/>
-                <w:lang w:val="en-GB"/>
-              </w:rPr>
-              <w:t>uur</w:t>
-            </w:r>
-            <w:proofErr w:type="spellEnd"/>
+              <w:t>Datum/uur</w:t>
+            </w:r>
           </w:p>
         </w:tc>
         <w:tc>
@@ -101,7 +79,6 @@
                 <w:lang w:val="en-GB"/>
               </w:rPr>
             </w:pPr>
-            <w:proofErr w:type="spellStart"/>
             <w:r>
               <w:rPr>
                 <w:b/>
@@ -110,7 +87,6 @@
               </w:rPr>
               <w:t>Tijd</w:t>
             </w:r>
-            <w:proofErr w:type="spellEnd"/>
           </w:p>
         </w:tc>
         <w:tc>
@@ -131,18 +107,8 @@
                 <w:bCs/>
                 <w:lang w:val="en-GB"/>
               </w:rPr>
-              <w:t xml:space="preserve">Wat </w:t>
-            </w:r>
-            <w:proofErr w:type="spellStart"/>
-            <w:r>
-              <w:rPr>
-                <w:b/>
-                <w:bCs/>
-                <w:lang w:val="en-GB"/>
-              </w:rPr>
-              <w:t>gedaan</w:t>
-            </w:r>
-            <w:proofErr w:type="spellEnd"/>
+              <w:t>Wat gedaan</w:t>
+            </w:r>
           </w:p>
         </w:tc>
       </w:tr>
@@ -168,6 +134,16 @@
         <w:tc>
           <w:tcPr>
             <w:tcW w:w="1559" w:type="dxa"/>
+          </w:tcPr>
+          <w:p>
+            <w:r>
+              <w:t>-</w:t>
+            </w:r>
+          </w:p>
+        </w:tc>
+        <w:tc>
+          <w:tcPr>
+            <w:tcW w:w="5902" w:type="dxa"/>
           </w:tcPr>
           <w:p>
             <w:pPr>
@@ -177,12 +153,10 @@
                 <w:numId w:val="1"/>
               </w:numPr>
             </w:pPr>
-          </w:p>
-        </w:tc>
-        <w:tc>
-          <w:tcPr>
-            <w:tcW w:w="5902" w:type="dxa"/>
-          </w:tcPr>
+            <w:r>
+              <w:t>Basis gemaakt Technisch Ontwerp</w:t>
+            </w:r>
+          </w:p>
           <w:p>
             <w:pPr>
               <w:pStyle w:val="ListParagraph"/>
@@ -192,9 +166,37 @@
               </w:numPr>
             </w:pPr>
             <w:r>
-              <w:t>Basis gemaakt Technisch Ontwerp</w:t>
-            </w:r>
-          </w:p>
+              <w:t>Onderzoek gedaan naar leverancier voor Film data.</w:t>
+            </w:r>
+          </w:p>
+        </w:tc>
+      </w:tr>
+      <w:tr>
+        <w:tc>
+          <w:tcPr>
+            <w:tcW w:w="1555" w:type="dxa"/>
+            <w:vMerge w:val="restart"/>
+          </w:tcPr>
+          <w:p>
+            <w:r>
+              <w:t>03-09-2024</w:t>
+            </w:r>
+          </w:p>
+        </w:tc>
+        <w:tc>
+          <w:tcPr>
+            <w:tcW w:w="1559" w:type="dxa"/>
+          </w:tcPr>
+          <w:p>
+            <w:r>
+              <w:t>10:15 – 11:40</w:t>
+            </w:r>
+          </w:p>
+        </w:tc>
+        <w:tc>
+          <w:tcPr>
+            <w:tcW w:w="5902" w:type="dxa"/>
+          </w:tcPr>
           <w:p>
             <w:pPr>
               <w:pStyle w:val="ListParagraph"/>
@@ -204,37 +206,9 @@
               </w:numPr>
             </w:pPr>
             <w:r>
-              <w:t>Onderzoek gedaan naar leverancier voor Film data.</w:t>
-            </w:r>
-          </w:p>
-        </w:tc>
-      </w:tr>
-      <w:tr>
-        <w:tc>
-          <w:tcPr>
-            <w:tcW w:w="1555" w:type="dxa"/>
-            <w:vMerge w:val="restart"/>
-          </w:tcPr>
-          <w:p>
-            <w:r>
-              <w:t>03-09-2024</w:t>
-            </w:r>
-          </w:p>
-        </w:tc>
-        <w:tc>
-          <w:tcPr>
-            <w:tcW w:w="1559" w:type="dxa"/>
-          </w:tcPr>
-          <w:p>
-            <w:r>
-              <w:t>10:15 – 11:40</w:t>
-            </w:r>
-          </w:p>
-        </w:tc>
-        <w:tc>
-          <w:tcPr>
-            <w:tcW w:w="5902" w:type="dxa"/>
-          </w:tcPr>
+              <w:t>Technisch Ontwerp afgemaakt.</w:t>
+            </w:r>
+          </w:p>
           <w:p>
             <w:pPr>
               <w:pStyle w:val="ListParagraph"/>
@@ -244,9 +218,42 @@
               </w:numPr>
             </w:pPr>
             <w:r>
-              <w:t>Technisch Ontwerp afgemaakt.</w:t>
-            </w:r>
-          </w:p>
+              <w:t>Onderzoek API verder opgepakt.</w:t>
+            </w:r>
+          </w:p>
+        </w:tc>
+      </w:tr>
+      <w:tr>
+        <w:tc>
+          <w:tcPr>
+            <w:tcW w:w="1555" w:type="dxa"/>
+            <w:vMerge/>
+          </w:tcPr>
+          <w:p/>
+        </w:tc>
+        <w:tc>
+          <w:tcPr>
+            <w:tcW w:w="1559" w:type="dxa"/>
+          </w:tcPr>
+          <w:p>
+            <w:r>
+              <w:t xml:space="preserve">11:40 </w:t>
+            </w:r>
+            <w:r>
+              <w:t>–</w:t>
+            </w:r>
+            <w:r>
+              <w:t xml:space="preserve"> </w:t>
+            </w:r>
+            <w:r>
+              <w:t>16:30</w:t>
+            </w:r>
+          </w:p>
+        </w:tc>
+        <w:tc>
+          <w:tcPr>
+            <w:tcW w:w="5902" w:type="dxa"/>
+          </w:tcPr>
           <w:p>
             <w:pPr>
               <w:pStyle w:val="ListParagraph"/>
@@ -256,33 +263,9 @@
               </w:numPr>
             </w:pPr>
             <w:r>
-              <w:t>Onderzoek API verder opgepakt.</w:t>
-            </w:r>
-          </w:p>
-        </w:tc>
-      </w:tr>
-      <w:tr>
-        <w:tc>
-          <w:tcPr>
-            <w:tcW w:w="1555" w:type="dxa"/>
-            <w:vMerge/>
-          </w:tcPr>
-          <w:p/>
-        </w:tc>
-        <w:tc>
-          <w:tcPr>
-            <w:tcW w:w="1559" w:type="dxa"/>
-          </w:tcPr>
-          <w:p>
-            <w:r>
-              <w:t>11:40 - *</w:t>
-            </w:r>
-          </w:p>
-        </w:tc>
-        <w:tc>
-          <w:tcPr>
-            <w:tcW w:w="5902" w:type="dxa"/>
-          </w:tcPr>
+              <w:t>Basis opzetten voor de API</w:t>
+            </w:r>
+          </w:p>
           <w:p>
             <w:pPr>
               <w:pStyle w:val="ListParagraph"/>
@@ -292,9 +275,42 @@
               </w:numPr>
             </w:pPr>
             <w:r>
-              <w:t>Basis opzetten voor de API</w:t>
-            </w:r>
-          </w:p>
+              <w:t>Begin maken aan ophalen van Movie data. (van TheMov</w:t>
+            </w:r>
+            <w:r>
+              <w:t>i</w:t>
+            </w:r>
+            <w:r>
+              <w:t>eDB API)</w:t>
+            </w:r>
+          </w:p>
+        </w:tc>
+      </w:tr>
+      <w:tr>
+        <w:tc>
+          <w:tcPr>
+            <w:tcW w:w="1555" w:type="dxa"/>
+          </w:tcPr>
+          <w:p>
+            <w:r>
+              <w:t>09-09-2024</w:t>
+            </w:r>
+          </w:p>
+        </w:tc>
+        <w:tc>
+          <w:tcPr>
+            <w:tcW w:w="1559" w:type="dxa"/>
+          </w:tcPr>
+          <w:p>
+            <w:r>
+              <w:t>08:30 – 12:45</w:t>
+            </w:r>
+          </w:p>
+        </w:tc>
+        <w:tc>
+          <w:tcPr>
+            <w:tcW w:w="5902" w:type="dxa"/>
+          </w:tcPr>
           <w:p>
             <w:pPr>
               <w:pStyle w:val="ListParagraph"/>
@@ -304,15 +320,7 @@
               </w:numPr>
             </w:pPr>
             <w:r>
-              <w:t xml:space="preserve">Begin maken aan ophalen van Movie data. (van </w:t>
-            </w:r>
-            <w:proofErr w:type="spellStart"/>
-            <w:r>
-              <w:t>TheMoveDB</w:t>
-            </w:r>
-            <w:proofErr w:type="spellEnd"/>
-            <w:r>
-              <w:t xml:space="preserve"> API)</w:t>
+              <w:t>Basis gemaakt voor de Documentatie</w:t>
             </w:r>
           </w:p>
         </w:tc>
@@ -322,19 +330,38 @@
           <w:tcPr>
             <w:tcW w:w="1555" w:type="dxa"/>
           </w:tcPr>
-          <w:p/>
+          <w:p>
+            <w:r>
+              <w:t>11-09-2024</w:t>
+            </w:r>
+          </w:p>
         </w:tc>
         <w:tc>
           <w:tcPr>
             <w:tcW w:w="1559" w:type="dxa"/>
           </w:tcPr>
-          <w:p/>
+          <w:p>
+            <w:r>
+              <w:t>12:45 – 16:30</w:t>
+            </w:r>
+          </w:p>
         </w:tc>
         <w:tc>
           <w:tcPr>
             <w:tcW w:w="5902" w:type="dxa"/>
           </w:tcPr>
-          <w:p/>
+          <w:p>
+            <w:pPr>
+              <w:pStyle w:val="ListParagraph"/>
+              <w:numPr>
+                <w:ilvl w:val="0"/>
+                <w:numId w:val="1"/>
+              </w:numPr>
+            </w:pPr>
+            <w:r>
+              <w:t>API documentatie afmaken en aanpassen.</w:t>
+            </w:r>
+          </w:p>
         </w:tc>
       </w:tr>
       <w:tr>
@@ -342,19 +369,55 @@
           <w:tcPr>
             <w:tcW w:w="1555" w:type="dxa"/>
           </w:tcPr>
-          <w:p/>
+          <w:p>
+            <w:r>
+              <w:t>12-09-2024</w:t>
+            </w:r>
+          </w:p>
         </w:tc>
         <w:tc>
           <w:tcPr>
             <w:tcW w:w="1559" w:type="dxa"/>
           </w:tcPr>
-          <w:p/>
+          <w:p>
+            <w:r>
+              <w:t>10:15 – 12:15</w:t>
+            </w:r>
+          </w:p>
+          <w:p>
+            <w:r>
+              <w:t>14:15 – 16:30</w:t>
+            </w:r>
+          </w:p>
         </w:tc>
         <w:tc>
           <w:tcPr>
             <w:tcW w:w="5902" w:type="dxa"/>
           </w:tcPr>
-          <w:p/>
+          <w:p>
+            <w:pPr>
+              <w:pStyle w:val="ListParagraph"/>
+              <w:numPr>
+                <w:ilvl w:val="0"/>
+                <w:numId w:val="1"/>
+              </w:numPr>
+            </w:pPr>
+            <w:r>
+              <w:t>Uitleg omtrent authenticatie toevoegen aan de documentatie.</w:t>
+            </w:r>
+          </w:p>
+          <w:p>
+            <w:pPr>
+              <w:pStyle w:val="ListParagraph"/>
+              <w:numPr>
+                <w:ilvl w:val="0"/>
+                <w:numId w:val="1"/>
+              </w:numPr>
+            </w:pPr>
+            <w:r>
+              <w:t>Verder niks.</w:t>
+            </w:r>
+          </w:p>
         </w:tc>
       </w:tr>
       <w:tr>
@@ -362,39 +425,50 @@
           <w:tcPr>
             <w:tcW w:w="1555" w:type="dxa"/>
           </w:tcPr>
-          <w:p/>
+          <w:p>
+            <w:r>
+              <w:t>13-09-2024</w:t>
+            </w:r>
+          </w:p>
         </w:tc>
         <w:tc>
           <w:tcPr>
             <w:tcW w:w="1559" w:type="dxa"/>
           </w:tcPr>
-          <w:p/>
+          <w:p>
+            <w:r>
+              <w:t>11:45 – 16:30</w:t>
+            </w:r>
+          </w:p>
         </w:tc>
         <w:tc>
           <w:tcPr>
             <w:tcW w:w="5902" w:type="dxa"/>
           </w:tcPr>
-          <w:p/>
-        </w:tc>
-      </w:tr>
-      <w:tr>
-        <w:tc>
-          <w:tcPr>
-            <w:tcW w:w="1555" w:type="dxa"/>
-          </w:tcPr>
-          <w:p/>
-        </w:tc>
-        <w:tc>
-          <w:tcPr>
-            <w:tcW w:w="1559" w:type="dxa"/>
-          </w:tcPr>
-          <w:p/>
-        </w:tc>
-        <w:tc>
-          <w:tcPr>
-            <w:tcW w:w="5902" w:type="dxa"/>
-          </w:tcPr>
-          <w:p/>
+          <w:p>
+            <w:pPr>
+              <w:pStyle w:val="ListParagraph"/>
+              <w:numPr>
+                <w:ilvl w:val="0"/>
+                <w:numId w:val="1"/>
+              </w:numPr>
+            </w:pPr>
+            <w:r>
+              <w:t>Rate Limiting uitgezocht/gediscusseerd</w:t>
+            </w:r>
+          </w:p>
+          <w:p>
+            <w:pPr>
+              <w:pStyle w:val="ListParagraph"/>
+              <w:numPr>
+                <w:ilvl w:val="0"/>
+                <w:numId w:val="1"/>
+              </w:numPr>
+            </w:pPr>
+            <w:r>
+              <w:t>Rate Limiting basis gemaakt</w:t>
+            </w:r>
+          </w:p>
         </w:tc>
       </w:tr>
     </w:tbl>

</xml_diff>

<commit_message>
Add technisch ontwerp to documents
</commit_message>
<xml_diff>
--- a/documents/logs/Logboek Nick.docx
+++ b/documents/logs/Logboek Nick.docx
@@ -12,6 +12,7 @@
           <w:lang w:val="en-GB"/>
         </w:rPr>
       </w:pPr>
+      <w:proofErr w:type="spellStart"/>
       <w:r>
         <w:rPr>
           <w:b/>
@@ -20,7 +21,18 @@
           <w:szCs w:val="32"/>
           <w:lang w:val="en-GB"/>
         </w:rPr>
-        <w:t xml:space="preserve">Logboek </w:t>
+        <w:t>Logboek</w:t>
+      </w:r>
+      <w:proofErr w:type="spellEnd"/>
+      <w:r>
+        <w:rPr>
+          <w:b/>
+          <w:bCs/>
+          <w:sz w:val="32"/>
+          <w:szCs w:val="32"/>
+          <w:lang w:val="en-GB"/>
+        </w:rPr>
+        <w:t xml:space="preserve"> </w:t>
       </w:r>
       <w:r>
         <w:rPr>
@@ -63,8 +75,18 @@
                 <w:bCs/>
                 <w:lang w:val="en-GB"/>
               </w:rPr>
-              <w:t>Datum/uur</w:t>
-            </w:r>
+              <w:t>Datum/</w:t>
+            </w:r>
+            <w:proofErr w:type="spellStart"/>
+            <w:r>
+              <w:rPr>
+                <w:b/>
+                <w:bCs/>
+                <w:lang w:val="en-GB"/>
+              </w:rPr>
+              <w:t>uur</w:t>
+            </w:r>
+            <w:proofErr w:type="spellEnd"/>
           </w:p>
         </w:tc>
         <w:tc>
@@ -79,6 +101,7 @@
                 <w:lang w:val="en-GB"/>
               </w:rPr>
             </w:pPr>
+            <w:proofErr w:type="spellStart"/>
             <w:r>
               <w:rPr>
                 <w:b/>
@@ -87,6 +110,7 @@
               </w:rPr>
               <w:t>Tijd</w:t>
             </w:r>
+            <w:proofErr w:type="spellEnd"/>
           </w:p>
         </w:tc>
         <w:tc>
@@ -107,8 +131,18 @@
                 <w:bCs/>
                 <w:lang w:val="en-GB"/>
               </w:rPr>
-              <w:t>Wat gedaan</w:t>
-            </w:r>
+              <w:t xml:space="preserve">Wat </w:t>
+            </w:r>
+            <w:proofErr w:type="spellStart"/>
+            <w:r>
+              <w:rPr>
+                <w:b/>
+                <w:bCs/>
+                <w:lang w:val="en-GB"/>
+              </w:rPr>
+              <w:t>gedaan</w:t>
+            </w:r>
+            <w:proofErr w:type="spellEnd"/>
           </w:p>
         </w:tc>
       </w:tr>
@@ -275,13 +309,21 @@
               </w:numPr>
             </w:pPr>
             <w:r>
-              <w:t>Begin maken aan ophalen van Movie data. (van TheMov</w:t>
+              <w:t xml:space="preserve">Begin maken aan ophalen van Movie data. (van </w:t>
+            </w:r>
+            <w:proofErr w:type="spellStart"/>
+            <w:r>
+              <w:t>TheMov</w:t>
             </w:r>
             <w:r>
               <w:t>i</w:t>
             </w:r>
             <w:r>
-              <w:t>eDB API)</w:t>
+              <w:t>eDB</w:t>
+            </w:r>
+            <w:proofErr w:type="spellEnd"/>
+            <w:r>
+              <w:t xml:space="preserve"> API)</w:t>
             </w:r>
           </w:p>
         </w:tc>
@@ -453,9 +495,27 @@
                 <w:numId w:val="1"/>
               </w:numPr>
             </w:pPr>
-            <w:r>
-              <w:t>Rate Limiting uitgezocht/gediscusseerd</w:t>
-            </w:r>
+            <w:proofErr w:type="spellStart"/>
+            <w:r>
+              <w:t>Rate</w:t>
+            </w:r>
+            <w:proofErr w:type="spellEnd"/>
+            <w:r>
+              <w:t xml:space="preserve"> </w:t>
+            </w:r>
+            <w:proofErr w:type="spellStart"/>
+            <w:r>
+              <w:t>Limiting</w:t>
+            </w:r>
+            <w:proofErr w:type="spellEnd"/>
+            <w:r>
+              <w:t xml:space="preserve"> uitgezocht/</w:t>
+            </w:r>
+            <w:proofErr w:type="spellStart"/>
+            <w:r>
+              <w:t>gediscusseerd</w:t>
+            </w:r>
+            <w:proofErr w:type="spellEnd"/>
           </w:p>
           <w:p>
             <w:pPr>
@@ -465,14 +525,182 @@
                 <w:numId w:val="1"/>
               </w:numPr>
             </w:pPr>
-            <w:r>
-              <w:t>Rate Limiting basis gemaakt</w:t>
-            </w:r>
+            <w:proofErr w:type="spellStart"/>
+            <w:r>
+              <w:t>Rate</w:t>
+            </w:r>
+            <w:proofErr w:type="spellEnd"/>
+            <w:r>
+              <w:t xml:space="preserve"> </w:t>
+            </w:r>
+            <w:proofErr w:type="spellStart"/>
+            <w:r>
+              <w:t>Limiting</w:t>
+            </w:r>
+            <w:proofErr w:type="spellEnd"/>
+            <w:r>
+              <w:t xml:space="preserve"> basis gemaakt</w:t>
+            </w:r>
+          </w:p>
+        </w:tc>
+      </w:tr>
+      <w:tr>
+        <w:tc>
+          <w:tcPr>
+            <w:tcW w:w="1555" w:type="dxa"/>
+          </w:tcPr>
+          <w:p>
+            <w:r>
+              <w:t>16-09-2024</w:t>
+            </w:r>
+          </w:p>
+        </w:tc>
+        <w:tc>
+          <w:tcPr>
+            <w:tcW w:w="1559" w:type="dxa"/>
+          </w:tcPr>
+          <w:p>
+            <w:r>
+              <w:t>08</w:t>
+            </w:r>
+            <w:r>
+              <w:t>:</w:t>
+            </w:r>
+            <w:r>
+              <w:t>3</w:t>
+            </w:r>
+            <w:r>
+              <w:t>0 – 1</w:t>
+            </w:r>
+            <w:r>
+              <w:t>1:45</w:t>
+            </w:r>
+          </w:p>
+        </w:tc>
+        <w:tc>
+          <w:tcPr>
+            <w:tcW w:w="5902" w:type="dxa"/>
+          </w:tcPr>
+          <w:p>
+            <w:pPr>
+              <w:pStyle w:val="ListParagraph"/>
+              <w:numPr>
+                <w:ilvl w:val="0"/>
+                <w:numId w:val="1"/>
+              </w:numPr>
+            </w:pPr>
+            <w:r>
+              <w:t>API overzetten naar ander domein</w:t>
+            </w:r>
+          </w:p>
+          <w:p>
+            <w:pPr>
+              <w:pStyle w:val="ListParagraph"/>
+              <w:numPr>
+                <w:ilvl w:val="0"/>
+                <w:numId w:val="1"/>
+              </w:numPr>
+            </w:pPr>
+            <w:proofErr w:type="spellStart"/>
+            <w:r>
+              <w:t>Rate</w:t>
+            </w:r>
+            <w:proofErr w:type="spellEnd"/>
+            <w:r>
+              <w:t xml:space="preserve"> </w:t>
+            </w:r>
+            <w:proofErr w:type="spellStart"/>
+            <w:r>
+              <w:t>limiting</w:t>
+            </w:r>
+            <w:proofErr w:type="spellEnd"/>
+            <w:r>
+              <w:t xml:space="preserve"> afmaken</w:t>
+            </w:r>
+          </w:p>
+        </w:tc>
+      </w:tr>
+      <w:tr>
+        <w:tc>
+          <w:tcPr>
+            <w:tcW w:w="1555" w:type="dxa"/>
+          </w:tcPr>
+          <w:p>
+            <w:r>
+              <w:t>17-09-2024</w:t>
+            </w:r>
+          </w:p>
+        </w:tc>
+        <w:tc>
+          <w:tcPr>
+            <w:tcW w:w="1559" w:type="dxa"/>
+          </w:tcPr>
+          <w:p>
+            <w:r>
+              <w:t>10:15 – 11:00</w:t>
+            </w:r>
+          </w:p>
+        </w:tc>
+        <w:tc>
+          <w:tcPr>
+            <w:tcW w:w="5902" w:type="dxa"/>
+          </w:tcPr>
+          <w:p>
+            <w:pPr>
+              <w:pStyle w:val="ListParagraph"/>
+              <w:numPr>
+                <w:ilvl w:val="0"/>
+                <w:numId w:val="1"/>
+              </w:numPr>
+              <w:rPr>
+                <w:lang w:val="en-US"/>
+              </w:rPr>
+            </w:pPr>
+            <w:r>
+              <w:rPr>
+                <w:lang w:val="en-US"/>
+              </w:rPr>
+              <w:t>Rate limiting + spam protection u</w:t>
+            </w:r>
+            <w:r>
+              <w:rPr>
+                <w:lang w:val="en-US"/>
+              </w:rPr>
+              <w:t xml:space="preserve">pdate </w:t>
+            </w:r>
+            <w:proofErr w:type="spellStart"/>
+            <w:r>
+              <w:rPr>
+                <w:lang w:val="en-US"/>
+              </w:rPr>
+              <w:t>mergen</w:t>
+            </w:r>
+            <w:proofErr w:type="spellEnd"/>
+            <w:r>
+              <w:rPr>
+                <w:lang w:val="en-US"/>
+              </w:rPr>
+              <w:t xml:space="preserve"> &amp; </w:t>
+            </w:r>
+            <w:proofErr w:type="spellStart"/>
+            <w:r>
+              <w:rPr>
+                <w:lang w:val="en-US"/>
+              </w:rPr>
+              <w:t>deployen</w:t>
+            </w:r>
+            <w:proofErr w:type="spellEnd"/>
           </w:p>
         </w:tc>
       </w:tr>
     </w:tbl>
-    <w:p/>
+    <w:p>
+      <w:pPr>
+        <w:rPr>
+          <w:lang w:val="en-US"/>
+        </w:rPr>
+      </w:pPr>
+    </w:p>
     <w:sectPr>
       <w:pgSz w:w="11906" w:h="16838"/>
       <w:pgMar w:top="1440" w:right="1440" w:bottom="1440" w:left="1440" w:header="708" w:footer="708" w:gutter="0"/>

</xml_diff>